<commit_message>
Update RepQuest Final Report.docx
</commit_message>
<xml_diff>
--- a/Documents/RepQuest Final Report.docx
+++ b/Documents/RepQuest Final Report.docx
@@ -673,12 +673,18 @@
     </w:p>
     <w:p>
       <w:pPr>
-        <w:spacing w:line="480" w:lineRule="auto"/>
-        <w:rPr>
-          <w:sz w:val="24"/>
-          <w:szCs w:val="24"/>
-        </w:rPr>
-      </w:pPr>
+        <w:pStyle w:val="Heading2"/>
+        <w:spacing w:line="480" w:lineRule="auto"/>
+        <w:rPr/>
+      </w:pPr>
+      <w:bookmarkStart w:colFirst="0" w:colLast="0" w:name="_3qr7h6njq37j" w:id="19"/>
+      <w:bookmarkEnd w:id="19"/>
+      <w:r>
+        <w:rPr>
+          <w:rtl w:val="0"/>
+        </w:rPr>
+        <w:t xml:space="preserve">5.1 Statistics Screen</w:t>
+      </w:r>
       <w:r>
         <w:rPr>
           <w:rtl w:val="0"/>
@@ -704,6 +710,26 @@
     </w:p>
     <w:p>
       <w:pPr>
+        <w:pStyle w:val="Heading2"/>
+        <w:spacing w:line="480" w:lineRule="auto"/>
+        <w:rPr/>
+      </w:pPr>
+      <w:bookmarkStart w:colFirst="0" w:colLast="0" w:name="_udxf1ecxroua" w:id="20"/>
+      <w:bookmarkEnd w:id="20"/>
+      <w:r>
+        <w:rPr>
+          <w:rtl w:val="0"/>
+        </w:rPr>
+        <w:t xml:space="preserve">5.2 History Screen</w:t>
+      </w:r>
+      <w:r>
+        <w:rPr>
+          <w:rtl w:val="0"/>
+        </w:rPr>
+      </w:r>
+    </w:p>
+    <w:p>
+      <w:pPr>
         <w:spacing w:line="480" w:lineRule="auto"/>
         <w:ind w:firstLine="720"/>
         <w:rPr>
@@ -718,6 +744,26 @@
           <w:rtl w:val="0"/>
         </w:rPr>
         <w:t xml:space="preserve">Although the History screen was planned to let users select a date and view the workouts they completed on that day, it was not fully implemented due to time limitations and the additional complexity involved in connecting the calendar to stored workout data. The design required the date picker to display specific workout details and any notes the user entered for that session, which would have required more backend development and UI logic than I was able to complete. Real-life situations, including work responsibilities, homework, and studying for other classes, also reduced the amount of time I could devote to this feature. As a result, the History screen remained only partially developed and did not reach the full functionality described in the original design. </w:t>
+      </w:r>
+    </w:p>
+    <w:p>
+      <w:pPr>
+        <w:pStyle w:val="Heading2"/>
+        <w:spacing w:line="480" w:lineRule="auto"/>
+        <w:rPr/>
+      </w:pPr>
+      <w:bookmarkStart w:colFirst="0" w:colLast="0" w:name="_e6j9i1t6geht" w:id="21"/>
+      <w:bookmarkEnd w:id="21"/>
+      <w:r>
+        <w:rPr>
+          <w:rtl w:val="0"/>
+        </w:rPr>
+        <w:t xml:space="preserve">5.3 Workout Screens</w:t>
+      </w:r>
+      <w:r>
+        <w:rPr>
+          <w:rtl w:val="0"/>
+        </w:rPr>
       </w:r>
     </w:p>
     <w:p>
@@ -740,6 +786,26 @@
     </w:p>
     <w:p>
       <w:pPr>
+        <w:pStyle w:val="Heading3"/>
+        <w:spacing w:line="480" w:lineRule="auto"/>
+        <w:rPr/>
+      </w:pPr>
+      <w:bookmarkStart w:colFirst="0" w:colLast="0" w:name="_ju27lvqxxtsn" w:id="22"/>
+      <w:bookmarkEnd w:id="22"/>
+      <w:r>
+        <w:rPr>
+          <w:rtl w:val="0"/>
+        </w:rPr>
+        <w:t xml:space="preserve">5.3.1 Detailed Workout Screen</w:t>
+      </w:r>
+      <w:r>
+        <w:rPr>
+          <w:rtl w:val="0"/>
+        </w:rPr>
+      </w:r>
+    </w:p>
+    <w:p>
+      <w:pPr>
         <w:spacing w:line="480" w:lineRule="auto"/>
         <w:rPr>
           <w:sz w:val="24"/>
@@ -754,6 +820,26 @@
         </w:rPr>
         <w:tab/>
         <w:t xml:space="preserve">Next, onto the Detailed Workout screen. Due to time restraints, none of our systems that use a timer are currently functioning. If you use a time-based exercise, the bubbles will show 0, and will not increase when clicked on. There’s also no bubbles for distance-based exercises, as these would have been stopwatch-esque timers counting up from zero. There is also no functioning rest timer. All of these seem like they could be implemented using the Timer and Countdown timer class that is built into android studio. Another known issue is that the increments are not properly reflected in weights on the Workout Detail screen. The weights shown will stay as the initial weights set and do not increase. An approach to fixing this would be to detect how many filled in bubbles there are for an exercise and then refresh the weight to be the initial weight plus the number of completed bubbles times the user defined increment, and then display that in the weight text field. On the topic of workout bubbles, there is a known issue where the amount of bubbles displayed for an exercise is dependent on the size of your screen. Using a Pixel 8 phone, you can see about seven bubbles before the rest begin to stack on the right side. I think the way to fix this is to make each exercise card vertically scrollable, so once there are more bubbles than the amount that can fit on one row, they can start adding onto a second and third row if necessary. </w:t>
+      </w:r>
+    </w:p>
+    <w:p>
+      <w:pPr>
+        <w:pStyle w:val="Heading2"/>
+        <w:spacing w:line="480" w:lineRule="auto"/>
+        <w:rPr/>
+      </w:pPr>
+      <w:bookmarkStart w:colFirst="0" w:colLast="0" w:name="_6e7sgddfbzpx" w:id="23"/>
+      <w:bookmarkEnd w:id="23"/>
+      <w:r>
+        <w:rPr>
+          <w:rtl w:val="0"/>
+        </w:rPr>
+        <w:t xml:space="preserve">5.4 Settings Screen</w:t>
+      </w:r>
+      <w:r>
+        <w:rPr>
+          <w:rtl w:val="0"/>
+        </w:rPr>
       </w:r>
     </w:p>
     <w:p>

</xml_diff>